<commit_message>
revised R pages one last time
</commit_message>
<xml_diff>
--- a/lessons/R/01-intro-to-R.docx
+++ b/lessons/R/01-intro-to-R.docx
@@ -1816,6 +1816,36 @@
       <w:r>
         <w:t xml:space="preserve">data structure.</w:t>
       </w:r>
+    </w:p>
+    <w:p>
+      <w:r>
+        <w:t xml:space="preserve">Previous:</w:t>
+      </w:r>
+      <w:hyperlink r:id="rId25">
+        <w:r>
+          <w:rPr>
+            <w:rStyle w:val="Link"/>
+          </w:rPr>
+          <w:t xml:space="preserve">Before We Start</w:t>
+        </w:r>
+      </w:hyperlink>
+      <w:r>
+        <w:t xml:space="preserve"> </w:t>
+      </w:r>
+      <w:r>
+        <w:t xml:space="preserve">Next:</w:t>
+      </w:r>
+      <w:r>
+        <w:t xml:space="preserve"> </w:t>
+      </w:r>
+      <w:hyperlink r:id="rId26">
+        <w:r>
+          <w:rPr>
+            <w:rStyle w:val="Link"/>
+          </w:rPr>
+          <w:t xml:space="preserve">Starting with Data</w:t>
+        </w:r>
+      </w:hyperlink>
     </w:p>
   </w:body>
 </w:document>
@@ -1828,7 +1858,7 @@
 <file path=word/numbering.xml><?xml version="1.0" encoding="utf-8"?>
 <w:numbering xmlns:w="http://schemas.openxmlformats.org/wordprocessingml/2006/main">
   <w:abstractNum w:abstractNumId="0">
-    <w:nsid w:val="c3586b5b"/>
+    <w:nsid w:val="b624bad6"/>
     <w:multiLevelType w:val="multilevel"/>
     <w:lvl w:ilvl="0">
       <w:numFmt w:val="bullet"/>
@@ -1909,7 +1939,7 @@
     </w:lvl>
   </w:abstractNum>
   <w:abstractNum w:abstractNumId="2">
-    <w:nsid w:val="76d8d5c5"/>
+    <w:nsid w:val="d87683bc"/>
     <w:multiLevelType w:val="multilevel"/>
     <w:lvl w:ilvl="0">
       <w:numFmt w:val="bullet"/>

</xml_diff>